<commit_message>
start case design blender
</commit_message>
<xml_diff>
--- a/additional-files/docs/docs-pengo-keyboard-v03.docx
+++ b/additional-files/docs/docs-pengo-keyboard-v03.docx
@@ -1,6 +1,6 @@
 
 <file path=word/document.xml><?xml version="1.0" encoding="utf-8"?>
-<w:document xmlns:wpc="http://schemas.microsoft.com/office/word/2010/wordprocessingCanvas" xmlns:cx="http://schemas.microsoft.com/office/drawing/2014/chartex" xmlns:cx1="http://schemas.microsoft.com/office/drawing/2015/9/8/chartex" xmlns:cx2="http://schemas.microsoft.com/office/drawing/2015/10/21/chartex" xmlns:cx3="http://schemas.microsoft.com/office/drawing/2016/5/9/chartex" xmlns:cx4="http://schemas.microsoft.com/office/drawing/2016/5/10/chartex" xmlns:cx5="http://schemas.microsoft.com/office/drawing/2016/5/11/chartex" xmlns:cx6="http://schemas.microsoft.com/office/drawing/2016/5/12/chartex" xmlns:cx7="http://schemas.microsoft.com/office/drawing/2016/5/13/chartex" xmlns:cx8="http://schemas.microsoft.com/office/drawing/2016/5/14/chartex" xmlns:mc="http://schemas.openxmlformats.org/markup-compatibility/2006" xmlns:aink="http://schemas.microsoft.com/office/drawing/2016/ink" xmlns:am3d="http://schemas.microsoft.com/office/drawing/2017/model3d" xmlns:o="urn:schemas-microsoft-com:office:office" xmlns:oel="http://schemas.microsoft.com/office/2019/extlst" xmlns:r="http://schemas.openxmlformats.org/officeDocument/2006/relationships" xmlns:m="http://schemas.openxmlformats.org/officeDocument/2006/math" xmlns:v="urn:schemas-microsoft-com:vml" xmlns:wp14="http://schemas.microsoft.com/office/word/2010/wordprocessingDrawing" xmlns:wp="http://schemas.openxmlformats.org/drawingml/2006/wordprocessingDrawing" xmlns:w10="urn:schemas-microsoft-com:office:word" xmlns:w="http://schemas.openxmlformats.org/wordprocessingml/2006/main" xmlns:w14="http://schemas.microsoft.com/office/word/2010/wordml" xmlns:w15="http://schemas.microsoft.com/office/word/2012/wordml" xmlns:w16cex="http://schemas.microsoft.com/office/word/2018/wordml/cex" xmlns:w16cid="http://schemas.microsoft.com/office/word/2016/wordml/cid" xmlns:w16="http://schemas.microsoft.com/office/word/2018/wordml" xmlns:w16sdtdh="http://schemas.microsoft.com/office/word/2020/wordml/sdtdatahash" xmlns:w16se="http://schemas.microsoft.com/office/word/2015/wordml/symex" xmlns:wpg="http://schemas.microsoft.com/office/word/2010/wordprocessingGroup" xmlns:wpi="http://schemas.microsoft.com/office/word/2010/wordprocessingInk" xmlns:wne="http://schemas.microsoft.com/office/word/2006/wordml" xmlns:wps="http://schemas.microsoft.com/office/word/2010/wordprocessingShape" mc:Ignorable="w14 w15 w16se w16cid w16 w16cex w16sdtdh wp14">
+<w:document xmlns:wpc="http://schemas.microsoft.com/office/word/2010/wordprocessingCanvas" xmlns:cx="http://schemas.microsoft.com/office/drawing/2014/chartex" xmlns:cx1="http://schemas.microsoft.com/office/drawing/2015/9/8/chartex" xmlns:cx2="http://schemas.microsoft.com/office/drawing/2015/10/21/chartex" xmlns:cx3="http://schemas.microsoft.com/office/drawing/2016/5/9/chartex" xmlns:cx4="http://schemas.microsoft.com/office/drawing/2016/5/10/chartex" xmlns:cx5="http://schemas.microsoft.com/office/drawing/2016/5/11/chartex" xmlns:cx6="http://schemas.microsoft.com/office/drawing/2016/5/12/chartex" xmlns:cx7="http://schemas.microsoft.com/office/drawing/2016/5/13/chartex" xmlns:cx8="http://schemas.microsoft.com/office/drawing/2016/5/14/chartex" xmlns:mc="http://schemas.openxmlformats.org/markup-compatibility/2006" xmlns:aink="http://schemas.microsoft.com/office/drawing/2016/ink" xmlns:am3d="http://schemas.microsoft.com/office/drawing/2017/model3d" xmlns:o="urn:schemas-microsoft-com:office:office" xmlns:oel="http://schemas.microsoft.com/office/2019/extlst" xmlns:r="http://schemas.openxmlformats.org/officeDocument/2006/relationships" xmlns:m="http://schemas.openxmlformats.org/officeDocument/2006/math" xmlns:v="urn:schemas-microsoft-com:vml" xmlns:wp14="http://schemas.microsoft.com/office/word/2010/wordprocessingDrawing" xmlns:wp="http://schemas.openxmlformats.org/drawingml/2006/wordprocessingDrawing" xmlns:w10="urn:schemas-microsoft-com:office:word" xmlns:w="http://schemas.openxmlformats.org/wordprocessingml/2006/main" xmlns:w14="http://schemas.microsoft.com/office/word/2010/wordml" xmlns:w15="http://schemas.microsoft.com/office/word/2012/wordml" xmlns:w16cex="http://schemas.microsoft.com/office/word/2018/wordml/cex" xmlns:w16cid="http://schemas.microsoft.com/office/word/2016/wordml/cid" xmlns:w16="http://schemas.microsoft.com/office/word/2018/wordml" xmlns:w16du="http://schemas.microsoft.com/office/word/2023/wordml/word16du" xmlns:w16sdtdh="http://schemas.microsoft.com/office/word/2020/wordml/sdtdatahash" xmlns:w16se="http://schemas.microsoft.com/office/word/2015/wordml/symex" xmlns:wpg="http://schemas.microsoft.com/office/word/2010/wordprocessingGroup" xmlns:wpi="http://schemas.microsoft.com/office/word/2010/wordprocessingInk" xmlns:wne="http://schemas.microsoft.com/office/word/2006/wordml" xmlns:wps="http://schemas.microsoft.com/office/word/2010/wordprocessingShape" mc:Ignorable="w14 w15 w16se w16cid w16 w16cex w16sdtdh w16du wp14">
   <w:body>
     <w:p>
       <w:pPr>
@@ -159,7 +159,13 @@
         <w:rPr>
           <w:shd w:val="clear" w:color="auto" w:fill="FFFF00"/>
         </w:rPr>
-        <w:t>Do you want to use I or we the entire time, also which time (past/present) as that should</w:t>
+        <w:t xml:space="preserve">Do you want to use I or we the entire time, also </w:t>
+      </w:r>
+      <w:r>
+        <w:rPr>
+          <w:shd w:val="clear" w:color="auto" w:fill="FFFF00"/>
+        </w:rPr>
+        <w:t>which time (past/present) as that should</w:t>
       </w:r>
       <w:r>
         <w:t xml:space="preserve"> </w:t>
@@ -290,6 +296,7 @@
           <w:docPartGallery w:val="Table of Contents"/>
         </w:docPartObj>
       </w:sdtPr>
+      <w:sdtEndPr/>
       <w:sdtContent>
         <w:p>
           <w:pPr>
@@ -1895,7 +1902,10 @@
         <w:ind w:left="-5"/>
       </w:pPr>
       <w:r>
-        <w:t>This paper is about my journey of creating a custom-made keyboard from complete scratch. It all started after I watched a video</w:t>
+        <w:t xml:space="preserve">This paper is about my journey of creating a </w:t>
+      </w:r>
+      <w:r>
+        <w:t>custom-made keyboard from complete scratch. It all started after I watched a video</w:t>
       </w:r>
       <w:r>
         <w:rPr>
@@ -1937,7 +1947,10 @@
         <w:ind w:left="-5"/>
       </w:pPr>
       <w:r>
-        <w:t xml:space="preserve">The paper you are reading is written to document my journey and mark down the findings I made along the way, as a lot of work goes into researching, designing and building, especially for a first timer like me in this kind of project field. You can read it like a guide, for which the content section should be a good overview on the general structure of the paper and jumping to the parts you find most important and skipping those you already know are quite certainly alright. You can do what you want with this text: share it, build upon it, that does not matter to me, if you give me credit, like I did for Selig, as most of what you will read is built upon his research, and are trying to spread the knowledge about next generation keyboards. </w:t>
+        <w:t>The paper you are reading is written to document my journey and mark down the findings I made along the way, as a lot of work goes into researching, designing and building, especially for a first timer like me in this kind of project field. You can read it like a guide, for which the content section should be a good overview on the general structure of the paper and jumping to the parts you find most important and skipping those you already know are quite certainly alright. You can do what you want with thi</w:t>
+      </w:r>
+      <w:r>
+        <w:t xml:space="preserve">s text: share it, build upon it, that does not matter to me, if you give me credit, like I did for Selig, as most of what you will read is built upon his research, and are trying to spread the knowledge about next generation keyboards. </w:t>
       </w:r>
     </w:p>
     <w:p>
@@ -2650,7 +2663,10 @@
         </mc:AlternateContent>
       </w:r>
       <w:r>
-        <w:t>To implement points number 1 and 3 from the goals I first started by putting my fingers on a 5mm checkered sheet of paper in the way wanted to place my fingers on the keyboard and drew a 2 * 2 square around them, as that is pretty much the real size of a key</w:t>
+        <w:t xml:space="preserve">To implement points number 1 and 3 from the goals I </w:t>
+      </w:r>
+      <w:r>
+        <w:t>first started by putting my fingers on a 5mm checkered sheet of paper in the way wanted to place my fingers on the keyboard and drew a 2 * 2 square around them, as that is pretty much the real size of a key</w:t>
       </w:r>
       <w:r>
         <w:rPr>
@@ -2716,13 +2732,8 @@
         <w:ind w:left="-5"/>
       </w:pPr>
       <w:bookmarkStart w:id="7" w:name="_Toc36698"/>
-      <w:proofErr w:type="spellStart"/>
-      <w:r>
-        <w:t>Ergogen</w:t>
-      </w:r>
-      <w:proofErr w:type="spellEnd"/>
-      <w:r>
-        <w:t xml:space="preserve"> – The Software used to create the Layout </w:t>
+      <w:r>
+        <w:t xml:space="preserve">Ergogen – The Software used to create the Layout </w:t>
       </w:r>
       <w:bookmarkEnd w:id="7"/>
     </w:p>
@@ -2733,15 +2744,7 @@
       </w:pPr>
       <w:bookmarkStart w:id="8" w:name="_Toc36699"/>
       <w:r>
-        <w:t xml:space="preserve">A little Introduction to </w:t>
-      </w:r>
-      <w:proofErr w:type="spellStart"/>
-      <w:r>
-        <w:t>Ergogen</w:t>
-      </w:r>
-      <w:proofErr w:type="spellEnd"/>
-      <w:r>
-        <w:t xml:space="preserve"> </w:t>
+        <w:t xml:space="preserve">A little Introduction to Ergogen </w:t>
       </w:r>
       <w:bookmarkEnd w:id="8"/>
     </w:p>
@@ -2750,13 +2753,8 @@
         <w:ind w:left="-5"/>
       </w:pPr>
       <w:r>
-        <w:t xml:space="preserve">To get the first sketch that was drawn from paper to a format that can be worked with in the rest of the process I used </w:t>
-      </w:r>
-      <w:proofErr w:type="spellStart"/>
-      <w:r>
-        <w:t>Ergogen</w:t>
-      </w:r>
-      <w:proofErr w:type="spellEnd"/>
+        <w:t>To get the first sketch that was drawn from paper to a format that can be worked with in the rest of the process I used Ergogen</w:t>
+      </w:r>
       <w:r>
         <w:rPr>
           <w:sz w:val="21"/>
@@ -2765,23 +2763,10 @@
         <w:footnoteReference w:id="5"/>
       </w:r>
       <w:r>
-        <w:t xml:space="preserve">, a free open-source software that helps with generating files used for custom keyboard building. </w:t>
-      </w:r>
-      <w:proofErr w:type="spellStart"/>
-      <w:r>
-        <w:t>Ergogen</w:t>
-      </w:r>
-      <w:proofErr w:type="spellEnd"/>
-      <w:r>
-        <w:t xml:space="preserve"> works by you describing what the keyboard will look like, and it does the rest for you. You can do a lot more than just creating the layout in </w:t>
-      </w:r>
-      <w:proofErr w:type="spellStart"/>
-      <w:r>
-        <w:t>Ergogen</w:t>
-      </w:r>
-      <w:proofErr w:type="spellEnd"/>
-      <w:r>
-        <w:t xml:space="preserve">, but that will be covered in the later points in the paper when the topic is more relevant. This is also not a full tutorial, as I would not call myself an expert, please read the documentation that is provided on the website or watch some tutorials on YouTube if what I am doing does not match your scope. </w:t>
+        <w:t>, a free open-source software that helps with generating files used for custom keyboard building. Ergogen works by you describing what the keyboard will look like, and it does the rest for you. You can do a lot more than just creating the layout in Ergogen, but that will be covered in the later points in the paper when the topic is more relevant. This is also not a full tutorial, as I would not call myself an expert, please read the documentation that is provided on the website or watch some tutorials on Yo</w:t>
+      </w:r>
+      <w:r>
+        <w:t xml:space="preserve">uTube if what I am doing does not match your scope. </w:t>
       </w:r>
     </w:p>
     <w:p>
@@ -2909,15 +2894,7 @@
         <w:ind w:left="-5"/>
       </w:pPr>
       <w:r>
-        <w:t xml:space="preserve">Like mentioned above this is only about getting the key positions right. For this we start with defining the rows and columns we will have in the final product, as </w:t>
-      </w:r>
-      <w:proofErr w:type="spellStart"/>
-      <w:r>
-        <w:t>Ergogen</w:t>
-      </w:r>
-      <w:proofErr w:type="spellEnd"/>
-      <w:r>
-        <w:t xml:space="preserve"> is based on a matrix system. I defined my columns as these: </w:t>
+        <w:t xml:space="preserve">Like mentioned above this is only about getting the key positions right. For this we start with defining the rows and columns we will have in the final product, as Ergogen is based on a matrix system. I defined my columns as these: </w:t>
       </w:r>
       <w:r>
         <w:rPr>
@@ -3247,14 +3224,7 @@
           <w:rFonts w:ascii="PT Mono" w:eastAsia="PT Mono" w:hAnsi="PT Mono" w:cs="PT Mono"/>
           <w:sz w:val="18"/>
         </w:rPr>
-        <w:t xml:space="preserve">         m</w:t>
-      </w:r>
-      <w:r>
-        <w:rPr>
-          <w:rFonts w:ascii="PT Mono" w:eastAsia="PT Mono" w:hAnsi="PT Mono" w:cs="PT Mono"/>
-          <w:sz w:val="18"/>
-        </w:rPr>
-        <w:t>iddle:</w:t>
+        <w:t xml:space="preserve">         middle:</w:t>
       </w:r>
     </w:p>
     <w:p>
@@ -3495,15 +3465,7 @@
         <w:t>matrix</w:t>
       </w:r>
       <w:r>
-        <w:t xml:space="preserve"> is one example. Another zone we need to define is the thumb zone with the three thumb keys. All the numbers to define or shift positions around are in millimeters, as </w:t>
-      </w:r>
-      <w:proofErr w:type="spellStart"/>
-      <w:r>
-        <w:t>Ergogen</w:t>
-      </w:r>
-      <w:proofErr w:type="spellEnd"/>
-      <w:r>
-        <w:t xml:space="preserve"> is based on the metric system. </w:t>
+        <w:t xml:space="preserve"> is one example. Another zone we need to define is the thumb zone with the three thumb keys. All the numbers to define or shift positions around are in millimeters, as Ergogen is based on the metric system. </w:t>
       </w:r>
     </w:p>
     <w:p>
@@ -4571,21 +4533,7 @@
         <w:rPr>
           <w:shd w:val="clear" w:color="auto" w:fill="FFFF00"/>
         </w:rPr>
-        <w:t xml:space="preserve">Install </w:t>
-      </w:r>
-      <w:proofErr w:type="spellStart"/>
-      <w:r>
-        <w:rPr>
-          <w:shd w:val="clear" w:color="auto" w:fill="FFFF00"/>
-        </w:rPr>
-        <w:t>Ergogen</w:t>
-      </w:r>
-      <w:proofErr w:type="spellEnd"/>
-      <w:r>
-        <w:rPr>
-          <w:shd w:val="clear" w:color="auto" w:fill="FFFF00"/>
-        </w:rPr>
-        <w:t xml:space="preserve"> locally so you can add all the footprints that you need, just copy them</w:t>
+        <w:t>Install Ergogen locally so you can add all the footprints that you need, just copy them</w:t>
       </w:r>
       <w:r>
         <w:t xml:space="preserve"> </w:t>
@@ -6280,12 +6228,6 @@
         <w:tblStyle w:val="TableGrid"/>
         <w:tblW w:w="8342" w:type="dxa"/>
         <w:tblInd w:w="0" w:type="dxa"/>
-        <w:tblCellMar>
-          <w:top w:w="0" w:type="dxa"/>
-          <w:left w:w="0" w:type="dxa"/>
-          <w:bottom w:w="0" w:type="dxa"/>
-          <w:right w:w="0" w:type="dxa"/>
-        </w:tblCellMar>
         <w:tblLook w:val="04A0" w:firstRow="1" w:lastRow="0" w:firstColumn="1" w:lastColumn="0" w:noHBand="0" w:noVBand="1"/>
       </w:tblPr>
       <w:tblGrid>
@@ -6463,7 +6405,13 @@
         <w:rPr>
           <w:shd w:val="clear" w:color="auto" w:fill="FFFF00"/>
         </w:rPr>
-        <w:t>How does this work with the diodes and the row/cols</w:t>
+        <w:t xml:space="preserve">How does this work with the diodes and the </w:t>
+      </w:r>
+      <w:r>
+        <w:rPr>
+          <w:shd w:val="clear" w:color="auto" w:fill="FFFF00"/>
+        </w:rPr>
+        <w:t>row/cols</w:t>
       </w:r>
       <w:r>
         <w:t xml:space="preserve"> </w:t>
@@ -6769,7 +6717,13 @@
         <w:rPr>
           <w:shd w:val="clear" w:color="auto" w:fill="FFFF00"/>
         </w:rPr>
-        <w:t>Export the PCB files for both the center and peripheral sides</w:t>
+        <w:t xml:space="preserve">Export the PCB files for both the center and </w:t>
+      </w:r>
+      <w:r>
+        <w:rPr>
+          <w:shd w:val="clear" w:color="auto" w:fill="FFFF00"/>
+        </w:rPr>
+        <w:t>peripheral sides</w:t>
       </w:r>
       <w:r>
         <w:t xml:space="preserve"> </w:t>
@@ -7115,7 +7069,13 @@
         <w:rPr>
           <w:shd w:val="clear" w:color="auto" w:fill="FFFF00"/>
         </w:rPr>
-        <w:t>He only said to pick lead free and to upload the zip file, nothing more</w:t>
+        <w:t xml:space="preserve">He only said to pick lead </w:t>
+      </w:r>
+      <w:r>
+        <w:rPr>
+          <w:shd w:val="clear" w:color="auto" w:fill="FFFF00"/>
+        </w:rPr>
+        <w:t>free and to upload the zip file, nothing more</w:t>
       </w:r>
       <w:r>
         <w:t xml:space="preserve"> </w:t>
@@ -7195,7 +7155,10 @@
         <w:t>hot swap</w:t>
       </w:r>
       <w:r>
-        <w:t xml:space="preserve"> sockets to allow the changing of switches, so if I feel like I chose the wrong ones I can just replace the switches I have installed. As I wanted to make my project silent or at least as silent as possible (point 6 of the goals), I chose tactile switches that make as little noise as possible. This can also be influenced by modding the keyboard with PE Foam or Silicone plates beneath the switches. Some people might also like a low-profile switch in comparison to the normal profile, which gives it more of a laptop look and feel. In each category you have high- and low-quality options, where I would personally rather spend a bit more, just to be sure to avoid key chatter</w:t>
+        <w:t xml:space="preserve"> sockets to allow the changing of switches, so if I feel like I chose the wrong ones I can just replace the switches I have installed. As I wanted to make my project silent or at least as silent as possible (point 6 of the goals), I chose tactile switches that make as little noise as possible. This can also be influenced by modding the keyboard with PE Foam or Silicone plates beneath the switches. Some people might also like a low-profile switch in comparison to the normal profile, which gives it mo</w:t>
+      </w:r>
+      <w:r>
+        <w:t>re of a laptop look and feel. In each category you have high- and low-quality options, where I would personally rather spend a bit more, just to be sure to avoid key chatter</w:t>
       </w:r>
       <w:r>
         <w:rPr>
@@ -7629,10 +7592,7 @@
         <w:ind w:left="2" w:firstLine="0"/>
       </w:pPr>
       <w:r>
-        <w:t>T</w:t>
-      </w:r>
-      <w:r>
-        <w:t xml:space="preserve">here were a few more and these are also not the first draft, just the ones I liked personally. I would like to just order some custom keycaps that fit my color scheme, but that seems to be out of question as I did not find any retailers that did exactly that. Most just sold sets or artisan keycaps, which are not what I am looking for, but I ended up picking one set from amazon that is similar the ‘Light Pumpkin’ color scheme, so that was decided on after a bit of discouraged googling. There are a lot of websites out there that sell keycaps so please do your own research into which set suits you best. </w:t>
+        <w:t xml:space="preserve">There were a few more and these are also not the first draft, just the ones I liked personally. I would like to just order some custom keycaps that fit my color scheme, but that seems to be out of question as I did not find any retailers that did exactly that. Most just sold sets or artisan keycaps, which are not what I am looking for, but I ended up picking one set from amazon that is similar the ‘Light Pumpkin’ color scheme, so that was decided on after a bit of discouraged googling. There are a lot of websites out there that sell keycaps so please do your own research into which set suits you best. </w:t>
       </w:r>
     </w:p>
     <w:p>
@@ -8466,7 +8426,13 @@
         <w:rPr>
           <w:shd w:val="clear" w:color="auto" w:fill="FFFF00"/>
         </w:rPr>
-        <w:t>USE ERGOGENS CASE PART, THAT CAN HELP YOU KICKSTART YOUR JOURNEY I THINK</w:t>
+        <w:t xml:space="preserve">USE ERGOGENS CASE PART, THAT CAN HELP YOU </w:t>
+      </w:r>
+      <w:r>
+        <w:rPr>
+          <w:shd w:val="clear" w:color="auto" w:fill="FFFF00"/>
+        </w:rPr>
+        <w:t>KICKSTART YOUR JOURNEY I THINK</w:t>
       </w:r>
       <w:r>
         <w:t xml:space="preserve"> </w:t>
@@ -8737,7 +8703,13 @@
         <w:rPr>
           <w:shd w:val="clear" w:color="auto" w:fill="FFFF00"/>
         </w:rPr>
-        <w:t>Also think about trying to add click on key protection (like a lid) and many maybes try to</w:t>
+        <w:t xml:space="preserve">Also </w:t>
+      </w:r>
+      <w:r>
+        <w:rPr>
+          <w:shd w:val="clear" w:color="auto" w:fill="FFFF00"/>
+        </w:rPr>
+        <w:t>think about trying to add click on key protection (like a lid) and many maybes try to</w:t>
       </w:r>
       <w:r>
         <w:t xml:space="preserve"> </w:t>
@@ -9481,7 +9453,23 @@
             <w:u w:val="single" w:color="457786"/>
             <w:shd w:val="clear" w:color="auto" w:fill="FFFF00"/>
           </w:rPr>
-          <w:t>https://www.keymapper.dev/</w:t>
+          <w:t>https://www</w:t>
+        </w:r>
+        <w:r>
+          <w:rPr>
+            <w:color w:val="457786"/>
+            <w:u w:val="single" w:color="457786"/>
+            <w:shd w:val="clear" w:color="auto" w:fill="FFFF00"/>
+          </w:rPr>
+          <w:t>.</w:t>
+        </w:r>
+        <w:r>
+          <w:rPr>
+            <w:color w:val="457786"/>
+            <w:u w:val="single" w:color="457786"/>
+            <w:shd w:val="clear" w:color="auto" w:fill="FFFF00"/>
+          </w:rPr>
+          <w:t>keymapper.dev/</w:t>
         </w:r>
       </w:hyperlink>
       <w:hyperlink r:id="rId63">
@@ -9560,7 +9548,10 @@
       </w:r>
       <w:proofErr w:type="spellEnd"/>
       <w:r>
-        <w:t xml:space="preserve"> layers. The main problem that I encountered whilst doing this task was with the removed third outer pinkie key, I only had 10 outer/thumb keys that would stay, no matter the layer, as you would need them for shortcuts and such, whilst I needed to incorporate 11 keys: Shift, Control, Windows, Alt, Raise Layer, Lower Layer, Space, Enter, Tab, Backspace and Escape. One key needed to be moved to another layer where it would be accessible and, in the end, I decided to put Escape in another group on the board. The position of the remaining 10 keys was the next hurdle as they had to be sorted into these spots: </w:t>
+        <w:t xml:space="preserve"> layers. The main problem that I encountered whilst doing this task was with the removed third outer pinkie key, I only had 10 outer/thumb keys that would stay, no matter the layer, as you would need them for shortcuts and such, whilst I needed to incorporate 11 keys: Shift, Control, Windows, Alt, Raise Layer, Lower Layer, Space, Enter, Tab, Backspace and Escape. One key needed to be moved to another layer where it would be accessible and, in the end, I decided to put Escape in another group on the </w:t>
+      </w:r>
+      <w:r>
+        <w:t xml:space="preserve">board. The position of the remaining 10 keys was the next hurdle as they had to be sorted into these spots: </w:t>
       </w:r>
     </w:p>
     <w:p>
@@ -11492,7 +11483,6 @@
         <w:tblCellMar>
           <w:top w:w="10" w:type="dxa"/>
           <w:left w:w="106" w:type="dxa"/>
-          <w:bottom w:w="0" w:type="dxa"/>
           <w:right w:w="72" w:type="dxa"/>
         </w:tblCellMar>
         <w:tblLook w:val="04A0" w:firstRow="1" w:lastRow="0" w:firstColumn="1" w:lastColumn="0" w:noHBand="0" w:noVBand="1"/>
@@ -11607,7 +11597,13 @@
               <w:rPr>
                 <w:b/>
               </w:rPr>
-              <w:t>Final Cost</w:t>
+              <w:t xml:space="preserve">Final </w:t>
+            </w:r>
+            <w:r>
+              <w:rPr>
+                <w:b/>
+              </w:rPr>
+              <w:t>Cost</w:t>
             </w:r>
             <w:r>
               <w:t xml:space="preserve"> </w:t>
@@ -11751,21 +11747,7 @@
                   <w:color w:val="457786"/>
                   <w:u w:val="single" w:color="457786"/>
                 </w:rPr>
-                <w:t>https:</w:t>
-              </w:r>
-              <w:r>
-                <w:rPr>
-                  <w:color w:val="457786"/>
-                  <w:u w:val="single" w:color="457786"/>
-                </w:rPr>
-                <w:t>/</w:t>
-              </w:r>
-              <w:r>
-                <w:rPr>
-                  <w:color w:val="457786"/>
-                  <w:u w:val="single" w:color="457786"/>
-                </w:rPr>
-                <w:t xml:space="preserve">/shorturl.at/b </w:t>
+                <w:t xml:space="preserve">https://shorturl.at/b </w:t>
               </w:r>
             </w:hyperlink>
             <w:hyperlink r:id="rId72">
@@ -11890,21 +11872,7 @@
                   <w:color w:val="457786"/>
                   <w:u w:val="single" w:color="457786"/>
                 </w:rPr>
-                <w:t>https</w:t>
-              </w:r>
-              <w:r>
-                <w:rPr>
-                  <w:color w:val="457786"/>
-                  <w:u w:val="single" w:color="457786"/>
-                </w:rPr>
-                <w:t>:</w:t>
-              </w:r>
-              <w:r>
-                <w:rPr>
-                  <w:color w:val="457786"/>
-                  <w:u w:val="single" w:color="457786"/>
-                </w:rPr>
-                <w:t>//jlcpcb.com</w:t>
+                <w:t>https://jlcpcb.com</w:t>
               </w:r>
             </w:hyperlink>
             <w:hyperlink r:id="rId75">
@@ -12029,21 +11997,7 @@
                   <w:color w:val="457786"/>
                   <w:u w:val="single" w:color="457786"/>
                 </w:rPr>
-                <w:t>https://sho</w:t>
-              </w:r>
-              <w:r>
-                <w:rPr>
-                  <w:color w:val="457786"/>
-                  <w:u w:val="single" w:color="457786"/>
-                </w:rPr>
-                <w:t>r</w:t>
-              </w:r>
-              <w:r>
-                <w:rPr>
-                  <w:color w:val="457786"/>
-                  <w:u w:val="single" w:color="457786"/>
-                </w:rPr>
-                <w:t xml:space="preserve">turl.at/ye </w:t>
+                <w:t xml:space="preserve">https://shorturl.at/ye </w:t>
               </w:r>
             </w:hyperlink>
             <w:hyperlink r:id="rId77">
@@ -12168,14 +12122,7 @@
                   <w:color w:val="457786"/>
                   <w:u w:val="single" w:color="457786"/>
                 </w:rPr>
-                <w:t>Lin</w:t>
-              </w:r>
-              <w:r>
-                <w:rPr>
-                  <w:color w:val="457786"/>
-                  <w:u w:val="single" w:color="457786"/>
-                </w:rPr>
-                <w:t>k</w:t>
+                <w:t>Link</w:t>
               </w:r>
             </w:hyperlink>
             <w:hyperlink r:id="rId80">
@@ -12296,39 +12243,7 @@
                   <w:u w:val="single" w:color="457786"/>
                   <w:lang w:val="de-DE"/>
                 </w:rPr>
-                <w:t>https</w:t>
-              </w:r>
-              <w:r>
-                <w:rPr>
-                  <w:color w:val="457786"/>
-                  <w:u w:val="single" w:color="457786"/>
-                  <w:lang w:val="de-DE"/>
-                </w:rPr>
-                <w:t>:</w:t>
-              </w:r>
-              <w:r>
-                <w:rPr>
-                  <w:color w:val="457786"/>
-                  <w:u w:val="single" w:color="457786"/>
-                  <w:lang w:val="de-DE"/>
-                </w:rPr>
-                <w:t>//</w:t>
-              </w:r>
-              <w:r>
-                <w:rPr>
-                  <w:color w:val="457786"/>
-                  <w:u w:val="single" w:color="457786"/>
-                  <w:lang w:val="de-DE"/>
-                </w:rPr>
-                <w:t>s</w:t>
-              </w:r>
-              <w:r>
-                <w:rPr>
-                  <w:color w:val="457786"/>
-                  <w:u w:val="single" w:color="457786"/>
-                  <w:lang w:val="de-DE"/>
-                </w:rPr>
-                <w:t xml:space="preserve">horturl.at/ns </w:t>
+                <w:t xml:space="preserve">https://shorturl.at/ns </w:t>
               </w:r>
             </w:hyperlink>
             <w:hyperlink r:id="rId82">
@@ -12586,23 +12501,7 @@
                   <w:u w:val="single" w:color="457786"/>
                   <w:lang w:val="de-DE"/>
                 </w:rPr>
-                <w:t>https://sho</w:t>
-              </w:r>
-              <w:r>
-                <w:rPr>
-                  <w:color w:val="457786"/>
-                  <w:u w:val="single" w:color="457786"/>
-                  <w:lang w:val="de-DE"/>
-                </w:rPr>
-                <w:t>r</w:t>
-              </w:r>
-              <w:r>
-                <w:rPr>
-                  <w:color w:val="457786"/>
-                  <w:u w:val="single" w:color="457786"/>
-                  <w:lang w:val="de-DE"/>
-                </w:rPr>
-                <w:t xml:space="preserve">turl.at/E </w:t>
+                <w:t xml:space="preserve">https://shorturl.at/E </w:t>
               </w:r>
             </w:hyperlink>
             <w:hyperlink r:id="rId85">
@@ -12731,21 +12630,7 @@
                   <w:color w:val="457786"/>
                   <w:u w:val="single" w:color="457786"/>
                 </w:rPr>
-                <w:t>L</w:t>
-              </w:r>
-              <w:r>
-                <w:rPr>
-                  <w:color w:val="457786"/>
-                  <w:u w:val="single" w:color="457786"/>
-                </w:rPr>
-                <w:t>i</w:t>
-              </w:r>
-              <w:r>
-                <w:rPr>
-                  <w:color w:val="457786"/>
-                  <w:u w:val="single" w:color="457786"/>
-                </w:rPr>
-                <w:t>nk</w:t>
+                <w:t>Link</w:t>
               </w:r>
             </w:hyperlink>
             <w:hyperlink r:id="rId88">
@@ -12865,23 +12750,7 @@
                   <w:u w:val="single" w:color="457786"/>
                   <w:lang w:val="de-DE"/>
                 </w:rPr>
-                <w:t>https://short</w:t>
-              </w:r>
-              <w:r>
-                <w:rPr>
-                  <w:color w:val="457786"/>
-                  <w:u w:val="single" w:color="457786"/>
-                  <w:lang w:val="de-DE"/>
-                </w:rPr>
-                <w:t>u</w:t>
-              </w:r>
-              <w:r>
-                <w:rPr>
-                  <w:color w:val="457786"/>
-                  <w:u w:val="single" w:color="457786"/>
-                  <w:lang w:val="de-DE"/>
-                </w:rPr>
-                <w:t xml:space="preserve">rl.at/O </w:t>
+                <w:t xml:space="preserve">https://shorturl.at/O </w:t>
               </w:r>
             </w:hyperlink>
             <w:hyperlink r:id="rId90">
@@ -13014,23 +12883,7 @@
                   <w:u w:val="single" w:color="457786"/>
                   <w:lang w:val="de-DE"/>
                 </w:rPr>
-                <w:t>https://s</w:t>
-              </w:r>
-              <w:r>
-                <w:rPr>
-                  <w:color w:val="457786"/>
-                  <w:u w:val="single" w:color="457786"/>
-                  <w:lang w:val="de-DE"/>
-                </w:rPr>
-                <w:t>h</w:t>
-              </w:r>
-              <w:r>
-                <w:rPr>
-                  <w:color w:val="457786"/>
-                  <w:u w:val="single" w:color="457786"/>
-                  <w:lang w:val="de-DE"/>
-                </w:rPr>
-                <w:t xml:space="preserve">orturl.at/uz </w:t>
+                <w:t xml:space="preserve">https://shorturl.at/uz </w:t>
               </w:r>
             </w:hyperlink>
             <w:hyperlink r:id="rId93">
@@ -13170,23 +13023,7 @@
                   <w:u w:val="single" w:color="457786"/>
                   <w:lang w:val="de-DE"/>
                 </w:rPr>
-                <w:t>http</w:t>
-              </w:r>
-              <w:r>
-                <w:rPr>
-                  <w:color w:val="457786"/>
-                  <w:u w:val="single" w:color="457786"/>
-                  <w:lang w:val="de-DE"/>
-                </w:rPr>
-                <w:t>s</w:t>
-              </w:r>
-              <w:r>
-                <w:rPr>
-                  <w:color w:val="457786"/>
-                  <w:u w:val="single" w:color="457786"/>
-                  <w:lang w:val="de-DE"/>
-                </w:rPr>
-                <w:t xml:space="preserve">://shorturl.at/cX </w:t>
+                <w:t xml:space="preserve">https://shorturl.at/cX </w:t>
               </w:r>
             </w:hyperlink>
             <w:hyperlink r:id="rId96">
@@ -13315,21 +13152,7 @@
                   <w:color w:val="457786"/>
                   <w:u w:val="single" w:color="457786"/>
                 </w:rPr>
-                <w:t>https:</w:t>
-              </w:r>
-              <w:r>
-                <w:rPr>
-                  <w:color w:val="457786"/>
-                  <w:u w:val="single" w:color="457786"/>
-                </w:rPr>
-                <w:t>/</w:t>
-              </w:r>
-              <w:r>
-                <w:rPr>
-                  <w:color w:val="457786"/>
-                  <w:u w:val="single" w:color="457786"/>
-                </w:rPr>
-                <w:t xml:space="preserve">/shorturl.at/iU </w:t>
+                <w:t xml:space="preserve">https://shorturl.at/iU </w:t>
               </w:r>
             </w:hyperlink>
             <w:hyperlink r:id="rId99">
@@ -14635,7 +14458,15 @@
         <w:ind w:hanging="360"/>
       </w:pPr>
       <w:r>
-        <w:t xml:space="preserve">Glorious Gateron Brown: </w:t>
+        <w:t xml:space="preserve">Glorious </w:t>
+      </w:r>
+      <w:proofErr w:type="spellStart"/>
+      <w:r>
+        <w:t>Gateron</w:t>
+      </w:r>
+      <w:proofErr w:type="spellEnd"/>
+      <w:r>
+        <w:t xml:space="preserve"> Brown: </w:t>
       </w:r>
       <w:hyperlink r:id="rId183">
         <w:r>
@@ -15162,13 +14993,8 @@
         <w:spacing w:after="9"/>
         <w:ind w:hanging="360"/>
       </w:pPr>
-      <w:proofErr w:type="spellStart"/>
-      <w:r>
-        <w:t>Ergogen</w:t>
-      </w:r>
-      <w:proofErr w:type="spellEnd"/>
-      <w:r>
-        <w:t xml:space="preserve"> can be found under </w:t>
+      <w:r>
+        <w:t xml:space="preserve">Ergogen can be found under </w:t>
       </w:r>
       <w:hyperlink r:id="rId237">
         <w:r>
@@ -15793,6 +15619,25 @@
           <mc:Fallback>
             <w:pict>
               <v:group w14:anchorId="52083689" id="Group 34488" o:spid="_x0000_s1026" style="width:405.5pt;height:294.8pt;mso-position-horizontal-relative:char;mso-position-vertical-relative:line" coordsize="51498,37439" o:gfxdata="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">
+                <v:shapetype id="_x0000_t75" coordsize="21600,21600" o:spt="75" o:preferrelative="t" path="m@4@5l@4@11@9@11@9@5xe" filled="f" stroked="f">
+                  <v:stroke joinstyle="miter"/>
+                  <v:formulas>
+                    <v:f eqn="if lineDrawn pixelLineWidth 0"/>
+                    <v:f eqn="sum @0 1 0"/>
+                    <v:f eqn="sum 0 0 @1"/>
+                    <v:f eqn="prod @2 1 2"/>
+                    <v:f eqn="prod @3 21600 pixelWidth"/>
+                    <v:f eqn="prod @3 21600 pixelHeight"/>
+                    <v:f eqn="sum @0 0 1"/>
+                    <v:f eqn="prod @6 1 2"/>
+                    <v:f eqn="prod @7 21600 pixelWidth"/>
+                    <v:f eqn="sum @8 21600 0"/>
+                    <v:f eqn="prod @7 21600 pixelHeight"/>
+                    <v:f eqn="sum @10 21600 0"/>
+                  </v:formulas>
+                  <v:path o:extrusionok="f" gradientshapeok="t" o:connecttype="rect"/>
+                  <o:lock v:ext="edit" aspectratio="t"/>
+                </v:shapetype>
                 <v:shape id="Picture 4872" o:spid="_x0000_s1027" type="#_x0000_t75" style="position:absolute;width:51498;height:37439;visibility:visible;mso-wrap-style:square" o:gfxdata="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">
                   <v:imagedata r:id="rId247" o:title=""/>
                 </v:shape>
@@ -16011,7 +15856,7 @@
 </file>
 
 <file path=word/endnotes.xml><?xml version="1.0" encoding="utf-8"?>
-<w:endnotes xmlns:wpc="http://schemas.microsoft.com/office/word/2010/wordprocessingCanvas" xmlns:cx="http://schemas.microsoft.com/office/drawing/2014/chartex" xmlns:cx1="http://schemas.microsoft.com/office/drawing/2015/9/8/chartex" xmlns:cx2="http://schemas.microsoft.com/office/drawing/2015/10/21/chartex" xmlns:cx3="http://schemas.microsoft.com/office/drawing/2016/5/9/chartex" xmlns:cx4="http://schemas.microsoft.com/office/drawing/2016/5/10/chartex" xmlns:cx5="http://schemas.microsoft.com/office/drawing/2016/5/11/chartex" xmlns:cx6="http://schemas.microsoft.com/office/drawing/2016/5/12/chartex" xmlns:cx7="http://schemas.microsoft.com/office/drawing/2016/5/13/chartex" xmlns:cx8="http://schemas.microsoft.com/office/drawing/2016/5/14/chartex" xmlns:mc="http://schemas.openxmlformats.org/markup-compatibility/2006" xmlns:aink="http://schemas.microsoft.com/office/drawing/2016/ink" xmlns:am3d="http://schemas.microsoft.com/office/drawing/2017/model3d" xmlns:o="urn:schemas-microsoft-com:office:office" xmlns:oel="http://schemas.microsoft.com/office/2019/extlst" xmlns:r="http://schemas.openxmlformats.org/officeDocument/2006/relationships" xmlns:m="http://schemas.openxmlformats.org/officeDocument/2006/math" xmlns:v="urn:schemas-microsoft-com:vml" xmlns:wp14="http://schemas.microsoft.com/office/word/2010/wordprocessingDrawing" xmlns:wp="http://schemas.openxmlformats.org/drawingml/2006/wordprocessingDrawing" xmlns:w10="urn:schemas-microsoft-com:office:word" xmlns:w="http://schemas.openxmlformats.org/wordprocessingml/2006/main" xmlns:w14="http://schemas.microsoft.com/office/word/2010/wordml" xmlns:w15="http://schemas.microsoft.com/office/word/2012/wordml" xmlns:w16cex="http://schemas.microsoft.com/office/word/2018/wordml/cex" xmlns:w16cid="http://schemas.microsoft.com/office/word/2016/wordml/cid" xmlns:w16="http://schemas.microsoft.com/office/word/2018/wordml" xmlns:w16sdtdh="http://schemas.microsoft.com/office/word/2020/wordml/sdtdatahash" xmlns:w16se="http://schemas.microsoft.com/office/word/2015/wordml/symex" xmlns:wpg="http://schemas.microsoft.com/office/word/2010/wordprocessingGroup" xmlns:wpi="http://schemas.microsoft.com/office/word/2010/wordprocessingInk" xmlns:wne="http://schemas.microsoft.com/office/word/2006/wordml" xmlns:wps="http://schemas.microsoft.com/office/word/2010/wordprocessingShape" mc:Ignorable="w14 w15 w16se w16cid w16 w16cex w16sdtdh wp14">
+<w:endnotes xmlns:wpc="http://schemas.microsoft.com/office/word/2010/wordprocessingCanvas" xmlns:cx="http://schemas.microsoft.com/office/drawing/2014/chartex" xmlns:cx1="http://schemas.microsoft.com/office/drawing/2015/9/8/chartex" xmlns:cx2="http://schemas.microsoft.com/office/drawing/2015/10/21/chartex" xmlns:cx3="http://schemas.microsoft.com/office/drawing/2016/5/9/chartex" xmlns:cx4="http://schemas.microsoft.com/office/drawing/2016/5/10/chartex" xmlns:cx5="http://schemas.microsoft.com/office/drawing/2016/5/11/chartex" xmlns:cx6="http://schemas.microsoft.com/office/drawing/2016/5/12/chartex" xmlns:cx7="http://schemas.microsoft.com/office/drawing/2016/5/13/chartex" xmlns:cx8="http://schemas.microsoft.com/office/drawing/2016/5/14/chartex" xmlns:mc="http://schemas.openxmlformats.org/markup-compatibility/2006" xmlns:aink="http://schemas.microsoft.com/office/drawing/2016/ink" xmlns:am3d="http://schemas.microsoft.com/office/drawing/2017/model3d" xmlns:o="urn:schemas-microsoft-com:office:office" xmlns:oel="http://schemas.microsoft.com/office/2019/extlst" xmlns:r="http://schemas.openxmlformats.org/officeDocument/2006/relationships" xmlns:m="http://schemas.openxmlformats.org/officeDocument/2006/math" xmlns:v="urn:schemas-microsoft-com:vml" xmlns:wp14="http://schemas.microsoft.com/office/word/2010/wordprocessingDrawing" xmlns:wp="http://schemas.openxmlformats.org/drawingml/2006/wordprocessingDrawing" xmlns:w10="urn:schemas-microsoft-com:office:word" xmlns:w="http://schemas.openxmlformats.org/wordprocessingml/2006/main" xmlns:w14="http://schemas.microsoft.com/office/word/2010/wordml" xmlns:w15="http://schemas.microsoft.com/office/word/2012/wordml" xmlns:w16cex="http://schemas.microsoft.com/office/word/2018/wordml/cex" xmlns:w16cid="http://schemas.microsoft.com/office/word/2016/wordml/cid" xmlns:w16="http://schemas.microsoft.com/office/word/2018/wordml" xmlns:w16du="http://schemas.microsoft.com/office/word/2023/wordml/word16du" xmlns:w16sdtdh="http://schemas.microsoft.com/office/word/2020/wordml/sdtdatahash" xmlns:w16se="http://schemas.microsoft.com/office/word/2015/wordml/symex" xmlns:wpg="http://schemas.microsoft.com/office/word/2010/wordprocessingGroup" xmlns:wpi="http://schemas.microsoft.com/office/word/2010/wordprocessingInk" xmlns:wne="http://schemas.microsoft.com/office/word/2006/wordml" xmlns:wps="http://schemas.microsoft.com/office/word/2010/wordprocessingShape" mc:Ignorable="w14 w15 w16se w16cid w16 w16cex w16sdtdh w16du wp14">
   <w:endnote w:type="separator" w:id="-1">
     <w:p>
       <w:pPr>
@@ -16036,7 +15881,7 @@
 </file>
 
 <file path=word/footer1.xml><?xml version="1.0" encoding="utf-8"?>
-<w:ftr xmlns:wpc="http://schemas.microsoft.com/office/word/2010/wordprocessingCanvas" xmlns:cx="http://schemas.microsoft.com/office/drawing/2014/chartex" xmlns:cx1="http://schemas.microsoft.com/office/drawing/2015/9/8/chartex" xmlns:cx2="http://schemas.microsoft.com/office/drawing/2015/10/21/chartex" xmlns:cx3="http://schemas.microsoft.com/office/drawing/2016/5/9/chartex" xmlns:cx4="http://schemas.microsoft.com/office/drawing/2016/5/10/chartex" xmlns:cx5="http://schemas.microsoft.com/office/drawing/2016/5/11/chartex" xmlns:cx6="http://schemas.microsoft.com/office/drawing/2016/5/12/chartex" xmlns:cx7="http://schemas.microsoft.com/office/drawing/2016/5/13/chartex" xmlns:cx8="http://schemas.microsoft.com/office/drawing/2016/5/14/chartex" xmlns:mc="http://schemas.openxmlformats.org/markup-compatibility/2006" xmlns:aink="http://schemas.microsoft.com/office/drawing/2016/ink" xmlns:am3d="http://schemas.microsoft.com/office/drawing/2017/model3d" xmlns:o="urn:schemas-microsoft-com:office:office" xmlns:oel="http://schemas.microsoft.com/office/2019/extlst" xmlns:r="http://schemas.openxmlformats.org/officeDocument/2006/relationships" xmlns:m="http://schemas.openxmlformats.org/officeDocument/2006/math" xmlns:v="urn:schemas-microsoft-com:vml" xmlns:wp14="http://schemas.microsoft.com/office/word/2010/wordprocessingDrawing" xmlns:wp="http://schemas.openxmlformats.org/drawingml/2006/wordprocessingDrawing" xmlns:w10="urn:schemas-microsoft-com:office:word" xmlns:w="http://schemas.openxmlformats.org/wordprocessingml/2006/main" xmlns:w14="http://schemas.microsoft.com/office/word/2010/wordml" xmlns:w15="http://schemas.microsoft.com/office/word/2012/wordml" xmlns:w16cex="http://schemas.microsoft.com/office/word/2018/wordml/cex" xmlns:w16cid="http://schemas.microsoft.com/office/word/2016/wordml/cid" xmlns:w16="http://schemas.microsoft.com/office/word/2018/wordml" xmlns:w16sdtdh="http://schemas.microsoft.com/office/word/2020/wordml/sdtdatahash" xmlns:w16se="http://schemas.microsoft.com/office/word/2015/wordml/symex" xmlns:wpg="http://schemas.microsoft.com/office/word/2010/wordprocessingGroup" xmlns:wpi="http://schemas.microsoft.com/office/word/2010/wordprocessingInk" xmlns:wne="http://schemas.microsoft.com/office/word/2006/wordml" xmlns:wps="http://schemas.microsoft.com/office/word/2010/wordprocessingShape" mc:Ignorable="w14 w15 w16se w16cid w16 w16cex w16sdtdh wp14">
+<w:ftr xmlns:wpc="http://schemas.microsoft.com/office/word/2010/wordprocessingCanvas" xmlns:cx="http://schemas.microsoft.com/office/drawing/2014/chartex" xmlns:cx1="http://schemas.microsoft.com/office/drawing/2015/9/8/chartex" xmlns:cx2="http://schemas.microsoft.com/office/drawing/2015/10/21/chartex" xmlns:cx3="http://schemas.microsoft.com/office/drawing/2016/5/9/chartex" xmlns:cx4="http://schemas.microsoft.com/office/drawing/2016/5/10/chartex" xmlns:cx5="http://schemas.microsoft.com/office/drawing/2016/5/11/chartex" xmlns:cx6="http://schemas.microsoft.com/office/drawing/2016/5/12/chartex" xmlns:cx7="http://schemas.microsoft.com/office/drawing/2016/5/13/chartex" xmlns:cx8="http://schemas.microsoft.com/office/drawing/2016/5/14/chartex" xmlns:mc="http://schemas.openxmlformats.org/markup-compatibility/2006" xmlns:aink="http://schemas.microsoft.com/office/drawing/2016/ink" xmlns:am3d="http://schemas.microsoft.com/office/drawing/2017/model3d" xmlns:o="urn:schemas-microsoft-com:office:office" xmlns:oel="http://schemas.microsoft.com/office/2019/extlst" xmlns:r="http://schemas.openxmlformats.org/officeDocument/2006/relationships" xmlns:m="http://schemas.openxmlformats.org/officeDocument/2006/math" xmlns:v="urn:schemas-microsoft-com:vml" xmlns:wp14="http://schemas.microsoft.com/office/word/2010/wordprocessingDrawing" xmlns:wp="http://schemas.openxmlformats.org/drawingml/2006/wordprocessingDrawing" xmlns:w10="urn:schemas-microsoft-com:office:word" xmlns:w="http://schemas.openxmlformats.org/wordprocessingml/2006/main" xmlns:w14="http://schemas.microsoft.com/office/word/2010/wordml" xmlns:w15="http://schemas.microsoft.com/office/word/2012/wordml" xmlns:w16cex="http://schemas.microsoft.com/office/word/2018/wordml/cex" xmlns:w16cid="http://schemas.microsoft.com/office/word/2016/wordml/cid" xmlns:w16="http://schemas.microsoft.com/office/word/2018/wordml" xmlns:w16du="http://schemas.microsoft.com/office/word/2023/wordml/word16du" xmlns:w16sdtdh="http://schemas.microsoft.com/office/word/2020/wordml/sdtdatahash" xmlns:w16se="http://schemas.microsoft.com/office/word/2015/wordml/symex" xmlns:wpg="http://schemas.microsoft.com/office/word/2010/wordprocessingGroup" xmlns:wpi="http://schemas.microsoft.com/office/word/2010/wordprocessingInk" xmlns:wne="http://schemas.microsoft.com/office/word/2006/wordml" xmlns:wps="http://schemas.microsoft.com/office/word/2010/wordprocessingShape" mc:Ignorable="w14 w15 w16se w16cid w16 w16cex w16sdtdh w16du wp14">
   <w:p>
     <w:pPr>
       <w:tabs>
@@ -16098,7 +15943,7 @@
 </file>
 
 <file path=word/footer2.xml><?xml version="1.0" encoding="utf-8"?>
-<w:ftr xmlns:wpc="http://schemas.microsoft.com/office/word/2010/wordprocessingCanvas" xmlns:cx="http://schemas.microsoft.com/office/drawing/2014/chartex" xmlns:cx1="http://schemas.microsoft.com/office/drawing/2015/9/8/chartex" xmlns:cx2="http://schemas.microsoft.com/office/drawing/2015/10/21/chartex" xmlns:cx3="http://schemas.microsoft.com/office/drawing/2016/5/9/chartex" xmlns:cx4="http://schemas.microsoft.com/office/drawing/2016/5/10/chartex" xmlns:cx5="http://schemas.microsoft.com/office/drawing/2016/5/11/chartex" xmlns:cx6="http://schemas.microsoft.com/office/drawing/2016/5/12/chartex" xmlns:cx7="http://schemas.microsoft.com/office/drawing/2016/5/13/chartex" xmlns:cx8="http://schemas.microsoft.com/office/drawing/2016/5/14/chartex" xmlns:mc="http://schemas.openxmlformats.org/markup-compatibility/2006" xmlns:aink="http://schemas.microsoft.com/office/drawing/2016/ink" xmlns:am3d="http://schemas.microsoft.com/office/drawing/2017/model3d" xmlns:o="urn:schemas-microsoft-com:office:office" xmlns:oel="http://schemas.microsoft.com/office/2019/extlst" xmlns:r="http://schemas.openxmlformats.org/officeDocument/2006/relationships" xmlns:m="http://schemas.openxmlformats.org/officeDocument/2006/math" xmlns:v="urn:schemas-microsoft-com:vml" xmlns:wp14="http://schemas.microsoft.com/office/word/2010/wordprocessingDrawing" xmlns:wp="http://schemas.openxmlformats.org/drawingml/2006/wordprocessingDrawing" xmlns:w10="urn:schemas-microsoft-com:office:word" xmlns:w="http://schemas.openxmlformats.org/wordprocessingml/2006/main" xmlns:w14="http://schemas.microsoft.com/office/word/2010/wordml" xmlns:w15="http://schemas.microsoft.com/office/word/2012/wordml" xmlns:w16cex="http://schemas.microsoft.com/office/word/2018/wordml/cex" xmlns:w16cid="http://schemas.microsoft.com/office/word/2016/wordml/cid" xmlns:w16="http://schemas.microsoft.com/office/word/2018/wordml" xmlns:w16sdtdh="http://schemas.microsoft.com/office/word/2020/wordml/sdtdatahash" xmlns:w16se="http://schemas.microsoft.com/office/word/2015/wordml/symex" xmlns:wpg="http://schemas.microsoft.com/office/word/2010/wordprocessingGroup" xmlns:wpi="http://schemas.microsoft.com/office/word/2010/wordprocessingInk" xmlns:wne="http://schemas.microsoft.com/office/word/2006/wordml" xmlns:wps="http://schemas.microsoft.com/office/word/2010/wordprocessingShape" mc:Ignorable="w14 w15 w16se w16cid w16 w16cex w16sdtdh wp14">
+<w:ftr xmlns:wpc="http://schemas.microsoft.com/office/word/2010/wordprocessingCanvas" xmlns:cx="http://schemas.microsoft.com/office/drawing/2014/chartex" xmlns:cx1="http://schemas.microsoft.com/office/drawing/2015/9/8/chartex" xmlns:cx2="http://schemas.microsoft.com/office/drawing/2015/10/21/chartex" xmlns:cx3="http://schemas.microsoft.com/office/drawing/2016/5/9/chartex" xmlns:cx4="http://schemas.microsoft.com/office/drawing/2016/5/10/chartex" xmlns:cx5="http://schemas.microsoft.com/office/drawing/2016/5/11/chartex" xmlns:cx6="http://schemas.microsoft.com/office/drawing/2016/5/12/chartex" xmlns:cx7="http://schemas.microsoft.com/office/drawing/2016/5/13/chartex" xmlns:cx8="http://schemas.microsoft.com/office/drawing/2016/5/14/chartex" xmlns:mc="http://schemas.openxmlformats.org/markup-compatibility/2006" xmlns:aink="http://schemas.microsoft.com/office/drawing/2016/ink" xmlns:am3d="http://schemas.microsoft.com/office/drawing/2017/model3d" xmlns:o="urn:schemas-microsoft-com:office:office" xmlns:oel="http://schemas.microsoft.com/office/2019/extlst" xmlns:r="http://schemas.openxmlformats.org/officeDocument/2006/relationships" xmlns:m="http://schemas.openxmlformats.org/officeDocument/2006/math" xmlns:v="urn:schemas-microsoft-com:vml" xmlns:wp14="http://schemas.microsoft.com/office/word/2010/wordprocessingDrawing" xmlns:wp="http://schemas.openxmlformats.org/drawingml/2006/wordprocessingDrawing" xmlns:w10="urn:schemas-microsoft-com:office:word" xmlns:w="http://schemas.openxmlformats.org/wordprocessingml/2006/main" xmlns:w14="http://schemas.microsoft.com/office/word/2010/wordml" xmlns:w15="http://schemas.microsoft.com/office/word/2012/wordml" xmlns:w16cex="http://schemas.microsoft.com/office/word/2018/wordml/cex" xmlns:w16cid="http://schemas.microsoft.com/office/word/2016/wordml/cid" xmlns:w16="http://schemas.microsoft.com/office/word/2018/wordml" xmlns:w16du="http://schemas.microsoft.com/office/word/2023/wordml/word16du" xmlns:w16sdtdh="http://schemas.microsoft.com/office/word/2020/wordml/sdtdatahash" xmlns:w16se="http://schemas.microsoft.com/office/word/2015/wordml/symex" xmlns:wpg="http://schemas.microsoft.com/office/word/2010/wordprocessingGroup" xmlns:wpi="http://schemas.microsoft.com/office/word/2010/wordprocessingInk" xmlns:wne="http://schemas.microsoft.com/office/word/2006/wordml" xmlns:wps="http://schemas.microsoft.com/office/word/2010/wordprocessingShape" mc:Ignorable="w14 w15 w16se w16cid w16 w16cex w16sdtdh w16du wp14">
   <w:p>
     <w:pPr>
       <w:tabs>
@@ -16160,7 +16005,7 @@
 </file>
 
 <file path=word/footer3.xml><?xml version="1.0" encoding="utf-8"?>
-<w:ftr xmlns:wpc="http://schemas.microsoft.com/office/word/2010/wordprocessingCanvas" xmlns:cx="http://schemas.microsoft.com/office/drawing/2014/chartex" xmlns:cx1="http://schemas.microsoft.com/office/drawing/2015/9/8/chartex" xmlns:cx2="http://schemas.microsoft.com/office/drawing/2015/10/21/chartex" xmlns:cx3="http://schemas.microsoft.com/office/drawing/2016/5/9/chartex" xmlns:cx4="http://schemas.microsoft.com/office/drawing/2016/5/10/chartex" xmlns:cx5="http://schemas.microsoft.com/office/drawing/2016/5/11/chartex" xmlns:cx6="http://schemas.microsoft.com/office/drawing/2016/5/12/chartex" xmlns:cx7="http://schemas.microsoft.com/office/drawing/2016/5/13/chartex" xmlns:cx8="http://schemas.microsoft.com/office/drawing/2016/5/14/chartex" xmlns:mc="http://schemas.openxmlformats.org/markup-compatibility/2006" xmlns:aink="http://schemas.microsoft.com/office/drawing/2016/ink" xmlns:am3d="http://schemas.microsoft.com/office/drawing/2017/model3d" xmlns:o="urn:schemas-microsoft-com:office:office" xmlns:oel="http://schemas.microsoft.com/office/2019/extlst" xmlns:r="http://schemas.openxmlformats.org/officeDocument/2006/relationships" xmlns:m="http://schemas.openxmlformats.org/officeDocument/2006/math" xmlns:v="urn:schemas-microsoft-com:vml" xmlns:wp14="http://schemas.microsoft.com/office/word/2010/wordprocessingDrawing" xmlns:wp="http://schemas.openxmlformats.org/drawingml/2006/wordprocessingDrawing" xmlns:w10="urn:schemas-microsoft-com:office:word" xmlns:w="http://schemas.openxmlformats.org/wordprocessingml/2006/main" xmlns:w14="http://schemas.microsoft.com/office/word/2010/wordml" xmlns:w15="http://schemas.microsoft.com/office/word/2012/wordml" xmlns:w16cex="http://schemas.microsoft.com/office/word/2018/wordml/cex" xmlns:w16cid="http://schemas.microsoft.com/office/word/2016/wordml/cid" xmlns:w16="http://schemas.microsoft.com/office/word/2018/wordml" xmlns:w16sdtdh="http://schemas.microsoft.com/office/word/2020/wordml/sdtdatahash" xmlns:w16se="http://schemas.microsoft.com/office/word/2015/wordml/symex" xmlns:wpg="http://schemas.microsoft.com/office/word/2010/wordprocessingGroup" xmlns:wpi="http://schemas.microsoft.com/office/word/2010/wordprocessingInk" xmlns:wne="http://schemas.microsoft.com/office/word/2006/wordml" xmlns:wps="http://schemas.microsoft.com/office/word/2010/wordprocessingShape" mc:Ignorable="w14 w15 w16se w16cid w16 w16cex w16sdtdh wp14">
+<w:ftr xmlns:wpc="http://schemas.microsoft.com/office/word/2010/wordprocessingCanvas" xmlns:cx="http://schemas.microsoft.com/office/drawing/2014/chartex" xmlns:cx1="http://schemas.microsoft.com/office/drawing/2015/9/8/chartex" xmlns:cx2="http://schemas.microsoft.com/office/drawing/2015/10/21/chartex" xmlns:cx3="http://schemas.microsoft.com/office/drawing/2016/5/9/chartex" xmlns:cx4="http://schemas.microsoft.com/office/drawing/2016/5/10/chartex" xmlns:cx5="http://schemas.microsoft.com/office/drawing/2016/5/11/chartex" xmlns:cx6="http://schemas.microsoft.com/office/drawing/2016/5/12/chartex" xmlns:cx7="http://schemas.microsoft.com/office/drawing/2016/5/13/chartex" xmlns:cx8="http://schemas.microsoft.com/office/drawing/2016/5/14/chartex" xmlns:mc="http://schemas.openxmlformats.org/markup-compatibility/2006" xmlns:aink="http://schemas.microsoft.com/office/drawing/2016/ink" xmlns:am3d="http://schemas.microsoft.com/office/drawing/2017/model3d" xmlns:o="urn:schemas-microsoft-com:office:office" xmlns:oel="http://schemas.microsoft.com/office/2019/extlst" xmlns:r="http://schemas.openxmlformats.org/officeDocument/2006/relationships" xmlns:m="http://schemas.openxmlformats.org/officeDocument/2006/math" xmlns:v="urn:schemas-microsoft-com:vml" xmlns:wp14="http://schemas.microsoft.com/office/word/2010/wordprocessingDrawing" xmlns:wp="http://schemas.openxmlformats.org/drawingml/2006/wordprocessingDrawing" xmlns:w10="urn:schemas-microsoft-com:office:word" xmlns:w="http://schemas.openxmlformats.org/wordprocessingml/2006/main" xmlns:w14="http://schemas.microsoft.com/office/word/2010/wordml" xmlns:w15="http://schemas.microsoft.com/office/word/2012/wordml" xmlns:w16cex="http://schemas.microsoft.com/office/word/2018/wordml/cex" xmlns:w16cid="http://schemas.microsoft.com/office/word/2016/wordml/cid" xmlns:w16="http://schemas.microsoft.com/office/word/2018/wordml" xmlns:w16du="http://schemas.microsoft.com/office/word/2023/wordml/word16du" xmlns:w16sdtdh="http://schemas.microsoft.com/office/word/2020/wordml/sdtdatahash" xmlns:w16se="http://schemas.microsoft.com/office/word/2015/wordml/symex" xmlns:wpg="http://schemas.microsoft.com/office/word/2010/wordprocessingGroup" xmlns:wpi="http://schemas.microsoft.com/office/word/2010/wordprocessingInk" xmlns:wne="http://schemas.microsoft.com/office/word/2006/wordml" xmlns:wps="http://schemas.microsoft.com/office/word/2010/wordprocessingShape" mc:Ignorable="w14 w15 w16se w16cid w16 w16cex w16sdtdh w16du wp14">
   <w:p>
     <w:pPr>
       <w:tabs>
@@ -16222,7 +16067,7 @@
 </file>
 
 <file path=word/footnotes.xml><?xml version="1.0" encoding="utf-8"?>
-<w:footnotes xmlns:wpc="http://schemas.microsoft.com/office/word/2010/wordprocessingCanvas" xmlns:cx="http://schemas.microsoft.com/office/drawing/2014/chartex" xmlns:cx1="http://schemas.microsoft.com/office/drawing/2015/9/8/chartex" xmlns:cx2="http://schemas.microsoft.com/office/drawing/2015/10/21/chartex" xmlns:cx3="http://schemas.microsoft.com/office/drawing/2016/5/9/chartex" xmlns:cx4="http://schemas.microsoft.com/office/drawing/2016/5/10/chartex" xmlns:cx5="http://schemas.microsoft.com/office/drawing/2016/5/11/chartex" xmlns:cx6="http://schemas.microsoft.com/office/drawing/2016/5/12/chartex" xmlns:cx7="http://schemas.microsoft.com/office/drawing/2016/5/13/chartex" xmlns:cx8="http://schemas.microsoft.com/office/drawing/2016/5/14/chartex" xmlns:mc="http://schemas.openxmlformats.org/markup-compatibility/2006" xmlns:aink="http://schemas.microsoft.com/office/drawing/2016/ink" xmlns:am3d="http://schemas.microsoft.com/office/drawing/2017/model3d" xmlns:o="urn:schemas-microsoft-com:office:office" xmlns:oel="http://schemas.microsoft.com/office/2019/extlst" xmlns:r="http://schemas.openxmlformats.org/officeDocument/2006/relationships" xmlns:m="http://schemas.openxmlformats.org/officeDocument/2006/math" xmlns:v="urn:schemas-microsoft-com:vml" xmlns:wp14="http://schemas.microsoft.com/office/word/2010/wordprocessingDrawing" xmlns:wp="http://schemas.openxmlformats.org/drawingml/2006/wordprocessingDrawing" xmlns:w10="urn:schemas-microsoft-com:office:word" xmlns:w="http://schemas.openxmlformats.org/wordprocessingml/2006/main" xmlns:w14="http://schemas.microsoft.com/office/word/2010/wordml" xmlns:w15="http://schemas.microsoft.com/office/word/2012/wordml" xmlns:w16cex="http://schemas.microsoft.com/office/word/2018/wordml/cex" xmlns:w16cid="http://schemas.microsoft.com/office/word/2016/wordml/cid" xmlns:w16="http://schemas.microsoft.com/office/word/2018/wordml" xmlns:w16sdtdh="http://schemas.microsoft.com/office/word/2020/wordml/sdtdatahash" xmlns:w16se="http://schemas.microsoft.com/office/word/2015/wordml/symex" xmlns:wpg="http://schemas.microsoft.com/office/word/2010/wordprocessingGroup" xmlns:wpi="http://schemas.microsoft.com/office/word/2010/wordprocessingInk" xmlns:wne="http://schemas.microsoft.com/office/word/2006/wordml" xmlns:wps="http://schemas.microsoft.com/office/word/2010/wordprocessingShape" mc:Ignorable="w14 w15 w16se w16cid w16 w16cex w16sdtdh wp14">
+<w:footnotes xmlns:wpc="http://schemas.microsoft.com/office/word/2010/wordprocessingCanvas" xmlns:cx="http://schemas.microsoft.com/office/drawing/2014/chartex" xmlns:cx1="http://schemas.microsoft.com/office/drawing/2015/9/8/chartex" xmlns:cx2="http://schemas.microsoft.com/office/drawing/2015/10/21/chartex" xmlns:cx3="http://schemas.microsoft.com/office/drawing/2016/5/9/chartex" xmlns:cx4="http://schemas.microsoft.com/office/drawing/2016/5/10/chartex" xmlns:cx5="http://schemas.microsoft.com/office/drawing/2016/5/11/chartex" xmlns:cx6="http://schemas.microsoft.com/office/drawing/2016/5/12/chartex" xmlns:cx7="http://schemas.microsoft.com/office/drawing/2016/5/13/chartex" xmlns:cx8="http://schemas.microsoft.com/office/drawing/2016/5/14/chartex" xmlns:mc="http://schemas.openxmlformats.org/markup-compatibility/2006" xmlns:aink="http://schemas.microsoft.com/office/drawing/2016/ink" xmlns:am3d="http://schemas.microsoft.com/office/drawing/2017/model3d" xmlns:o="urn:schemas-microsoft-com:office:office" xmlns:oel="http://schemas.microsoft.com/office/2019/extlst" xmlns:r="http://schemas.openxmlformats.org/officeDocument/2006/relationships" xmlns:m="http://schemas.openxmlformats.org/officeDocument/2006/math" xmlns:v="urn:schemas-microsoft-com:vml" xmlns:wp14="http://schemas.microsoft.com/office/word/2010/wordprocessingDrawing" xmlns:wp="http://schemas.openxmlformats.org/drawingml/2006/wordprocessingDrawing" xmlns:w10="urn:schemas-microsoft-com:office:word" xmlns:w="http://schemas.openxmlformats.org/wordprocessingml/2006/main" xmlns:w14="http://schemas.microsoft.com/office/word/2010/wordml" xmlns:w15="http://schemas.microsoft.com/office/word/2012/wordml" xmlns:w16cex="http://schemas.microsoft.com/office/word/2018/wordml/cex" xmlns:w16cid="http://schemas.microsoft.com/office/word/2016/wordml/cid" xmlns:w16="http://schemas.microsoft.com/office/word/2018/wordml" xmlns:w16du="http://schemas.microsoft.com/office/word/2023/wordml/word16du" xmlns:w16sdtdh="http://schemas.microsoft.com/office/word/2020/wordml/sdtdatahash" xmlns:w16se="http://schemas.microsoft.com/office/word/2015/wordml/symex" xmlns:wpg="http://schemas.microsoft.com/office/word/2010/wordprocessingGroup" xmlns:wpi="http://schemas.microsoft.com/office/word/2010/wordprocessingInk" xmlns:wne="http://schemas.microsoft.com/office/word/2006/wordml" xmlns:wps="http://schemas.microsoft.com/office/word/2010/wordprocessingShape" mc:Ignorable="w14 w15 w16se w16cid w16 w16cex w16sdtdh w16du wp14">
   <w:footnote w:type="separator" w:id="-1">
     <w:p>
       <w:pPr>
@@ -16520,11 +16365,9 @@
       <w:r>
         <w:t xml:space="preserve"> The </w:t>
       </w:r>
-      <w:proofErr w:type="spellStart"/>
-      <w:r>
-        <w:t>centre</w:t>
-      </w:r>
-      <w:proofErr w:type="spellEnd"/>
+      <w:r>
+        <w:t>center</w:t>
+      </w:r>
       <w:r>
         <w:t xml:space="preserve"> side is what sends the signals received by itself and the other side to the computer, which is why it consumes more energy and </w:t>
       </w:r>
@@ -16546,11 +16389,9 @@
       <w:r>
         <w:t xml:space="preserve"> The peripheral side does not have to be used all the time, as it only sends its inputs to the </w:t>
       </w:r>
-      <w:proofErr w:type="spellStart"/>
-      <w:r>
-        <w:t>centre</w:t>
-      </w:r>
-      <w:proofErr w:type="spellEnd"/>
+      <w:r>
+        <w:t>center</w:t>
+      </w:r>
       <w:r>
         <w:t xml:space="preserve"> side, making it use less energy. </w:t>
       </w:r>
@@ -16569,15 +16410,7 @@
         <w:footnoteRef/>
       </w:r>
       <w:r>
-        <w:t xml:space="preserve"> </w:t>
-      </w:r>
-      <w:proofErr w:type="spellStart"/>
-      <w:r>
-        <w:t>Ergogen</w:t>
-      </w:r>
-      <w:proofErr w:type="spellEnd"/>
-      <w:r>
-        <w:t xml:space="preserve"> can be found unde</w:t>
+        <w:t xml:space="preserve"> Ergogen can be found unde</w:t>
       </w:r>
       <w:hyperlink r:id="rId25">
         <w:r>
@@ -16612,7 +16445,21 @@
             <w:color w:val="457786"/>
             <w:u w:val="single" w:color="457786"/>
           </w:rPr>
-          <w:t>https://ergogen.ceoloide.com/</w:t>
+          <w:t>https://erg</w:t>
+        </w:r>
+        <w:r>
+          <w:rPr>
+            <w:color w:val="457786"/>
+            <w:u w:val="single" w:color="457786"/>
+          </w:rPr>
+          <w:t>o</w:t>
+        </w:r>
+        <w:r>
+          <w:rPr>
+            <w:color w:val="457786"/>
+            <w:u w:val="single" w:color="457786"/>
+          </w:rPr>
+          <w:t>gen.ceoloide.com/</w:t>
         </w:r>
       </w:hyperlink>
       <w:hyperlink r:id="rId30">
@@ -17081,7 +16928,7 @@
 </file>
 
 <file path=word/header1.xml><?xml version="1.0" encoding="utf-8"?>
-<w:hdr xmlns:wpc="http://schemas.microsoft.com/office/word/2010/wordprocessingCanvas" xmlns:cx="http://schemas.microsoft.com/office/drawing/2014/chartex" xmlns:cx1="http://schemas.microsoft.com/office/drawing/2015/9/8/chartex" xmlns:cx2="http://schemas.microsoft.com/office/drawing/2015/10/21/chartex" xmlns:cx3="http://schemas.microsoft.com/office/drawing/2016/5/9/chartex" xmlns:cx4="http://schemas.microsoft.com/office/drawing/2016/5/10/chartex" xmlns:cx5="http://schemas.microsoft.com/office/drawing/2016/5/11/chartex" xmlns:cx6="http://schemas.microsoft.com/office/drawing/2016/5/12/chartex" xmlns:cx7="http://schemas.microsoft.com/office/drawing/2016/5/13/chartex" xmlns:cx8="http://schemas.microsoft.com/office/drawing/2016/5/14/chartex" xmlns:mc="http://schemas.openxmlformats.org/markup-compatibility/2006" xmlns:aink="http://schemas.microsoft.com/office/drawing/2016/ink" xmlns:am3d="http://schemas.microsoft.com/office/drawing/2017/model3d" xmlns:o="urn:schemas-microsoft-com:office:office" xmlns:oel="http://schemas.microsoft.com/office/2019/extlst" xmlns:r="http://schemas.openxmlformats.org/officeDocument/2006/relationships" xmlns:m="http://schemas.openxmlformats.org/officeDocument/2006/math" xmlns:v="urn:schemas-microsoft-com:vml" xmlns:wp14="http://schemas.microsoft.com/office/word/2010/wordprocessingDrawing" xmlns:wp="http://schemas.openxmlformats.org/drawingml/2006/wordprocessingDrawing" xmlns:w10="urn:schemas-microsoft-com:office:word" xmlns:w="http://schemas.openxmlformats.org/wordprocessingml/2006/main" xmlns:w14="http://schemas.microsoft.com/office/word/2010/wordml" xmlns:w15="http://schemas.microsoft.com/office/word/2012/wordml" xmlns:w16cex="http://schemas.microsoft.com/office/word/2018/wordml/cex" xmlns:w16cid="http://schemas.microsoft.com/office/word/2016/wordml/cid" xmlns:w16="http://schemas.microsoft.com/office/word/2018/wordml" xmlns:w16sdtdh="http://schemas.microsoft.com/office/word/2020/wordml/sdtdatahash" xmlns:w16se="http://schemas.microsoft.com/office/word/2015/wordml/symex" xmlns:wpg="http://schemas.microsoft.com/office/word/2010/wordprocessingGroup" xmlns:wpi="http://schemas.microsoft.com/office/word/2010/wordprocessingInk" xmlns:wne="http://schemas.microsoft.com/office/word/2006/wordml" xmlns:wps="http://schemas.microsoft.com/office/word/2010/wordprocessingShape" mc:Ignorable="w14 w15 w16se w16cid w16 w16cex w16sdtdh wp14">
+<w:hdr xmlns:wpc="http://schemas.microsoft.com/office/word/2010/wordprocessingCanvas" xmlns:cx="http://schemas.microsoft.com/office/drawing/2014/chartex" xmlns:cx1="http://schemas.microsoft.com/office/drawing/2015/9/8/chartex" xmlns:cx2="http://schemas.microsoft.com/office/drawing/2015/10/21/chartex" xmlns:cx3="http://schemas.microsoft.com/office/drawing/2016/5/9/chartex" xmlns:cx4="http://schemas.microsoft.com/office/drawing/2016/5/10/chartex" xmlns:cx5="http://schemas.microsoft.com/office/drawing/2016/5/11/chartex" xmlns:cx6="http://schemas.microsoft.com/office/drawing/2016/5/12/chartex" xmlns:cx7="http://schemas.microsoft.com/office/drawing/2016/5/13/chartex" xmlns:cx8="http://schemas.microsoft.com/office/drawing/2016/5/14/chartex" xmlns:mc="http://schemas.openxmlformats.org/markup-compatibility/2006" xmlns:aink="http://schemas.microsoft.com/office/drawing/2016/ink" xmlns:am3d="http://schemas.microsoft.com/office/drawing/2017/model3d" xmlns:o="urn:schemas-microsoft-com:office:office" xmlns:oel="http://schemas.microsoft.com/office/2019/extlst" xmlns:r="http://schemas.openxmlformats.org/officeDocument/2006/relationships" xmlns:m="http://schemas.openxmlformats.org/officeDocument/2006/math" xmlns:v="urn:schemas-microsoft-com:vml" xmlns:wp14="http://schemas.microsoft.com/office/word/2010/wordprocessingDrawing" xmlns:wp="http://schemas.openxmlformats.org/drawingml/2006/wordprocessingDrawing" xmlns:w10="urn:schemas-microsoft-com:office:word" xmlns:w="http://schemas.openxmlformats.org/wordprocessingml/2006/main" xmlns:w14="http://schemas.microsoft.com/office/word/2010/wordml" xmlns:w15="http://schemas.microsoft.com/office/word/2012/wordml" xmlns:w16cex="http://schemas.microsoft.com/office/word/2018/wordml/cex" xmlns:w16cid="http://schemas.microsoft.com/office/word/2016/wordml/cid" xmlns:w16="http://schemas.microsoft.com/office/word/2018/wordml" xmlns:w16du="http://schemas.microsoft.com/office/word/2023/wordml/word16du" xmlns:w16sdtdh="http://schemas.microsoft.com/office/word/2020/wordml/sdtdatahash" xmlns:w16se="http://schemas.microsoft.com/office/word/2015/wordml/symex" xmlns:wpg="http://schemas.microsoft.com/office/word/2010/wordprocessingGroup" xmlns:wpi="http://schemas.microsoft.com/office/word/2010/wordprocessingInk" xmlns:wne="http://schemas.microsoft.com/office/word/2006/wordml" xmlns:wps="http://schemas.microsoft.com/office/word/2010/wordprocessingShape" mc:Ignorable="w14 w15 w16se w16cid w16 w16cex w16sdtdh w16du wp14">
   <w:p>
     <w:pPr>
       <w:tabs>
@@ -17108,7 +16955,7 @@
 </file>
 
 <file path=word/header2.xml><?xml version="1.0" encoding="utf-8"?>
-<w:hdr xmlns:wpc="http://schemas.microsoft.com/office/word/2010/wordprocessingCanvas" xmlns:cx="http://schemas.microsoft.com/office/drawing/2014/chartex" xmlns:cx1="http://schemas.microsoft.com/office/drawing/2015/9/8/chartex" xmlns:cx2="http://schemas.microsoft.com/office/drawing/2015/10/21/chartex" xmlns:cx3="http://schemas.microsoft.com/office/drawing/2016/5/9/chartex" xmlns:cx4="http://schemas.microsoft.com/office/drawing/2016/5/10/chartex" xmlns:cx5="http://schemas.microsoft.com/office/drawing/2016/5/11/chartex" xmlns:cx6="http://schemas.microsoft.com/office/drawing/2016/5/12/chartex" xmlns:cx7="http://schemas.microsoft.com/office/drawing/2016/5/13/chartex" xmlns:cx8="http://schemas.microsoft.com/office/drawing/2016/5/14/chartex" xmlns:mc="http://schemas.openxmlformats.org/markup-compatibility/2006" xmlns:aink="http://schemas.microsoft.com/office/drawing/2016/ink" xmlns:am3d="http://schemas.microsoft.com/office/drawing/2017/model3d" xmlns:o="urn:schemas-microsoft-com:office:office" xmlns:oel="http://schemas.microsoft.com/office/2019/extlst" xmlns:r="http://schemas.openxmlformats.org/officeDocument/2006/relationships" xmlns:m="http://schemas.openxmlformats.org/officeDocument/2006/math" xmlns:v="urn:schemas-microsoft-com:vml" xmlns:wp14="http://schemas.microsoft.com/office/word/2010/wordprocessingDrawing" xmlns:wp="http://schemas.openxmlformats.org/drawingml/2006/wordprocessingDrawing" xmlns:w10="urn:schemas-microsoft-com:office:word" xmlns:w="http://schemas.openxmlformats.org/wordprocessingml/2006/main" xmlns:w14="http://schemas.microsoft.com/office/word/2010/wordml" xmlns:w15="http://schemas.microsoft.com/office/word/2012/wordml" xmlns:w16cex="http://schemas.microsoft.com/office/word/2018/wordml/cex" xmlns:w16cid="http://schemas.microsoft.com/office/word/2016/wordml/cid" xmlns:w16="http://schemas.microsoft.com/office/word/2018/wordml" xmlns:w16sdtdh="http://schemas.microsoft.com/office/word/2020/wordml/sdtdatahash" xmlns:w16se="http://schemas.microsoft.com/office/word/2015/wordml/symex" xmlns:wpg="http://schemas.microsoft.com/office/word/2010/wordprocessingGroup" xmlns:wpi="http://schemas.microsoft.com/office/word/2010/wordprocessingInk" xmlns:wne="http://schemas.microsoft.com/office/word/2006/wordml" xmlns:wps="http://schemas.microsoft.com/office/word/2010/wordprocessingShape" mc:Ignorable="w14 w15 w16se w16cid w16 w16cex w16sdtdh wp14">
+<w:hdr xmlns:wpc="http://schemas.microsoft.com/office/word/2010/wordprocessingCanvas" xmlns:cx="http://schemas.microsoft.com/office/drawing/2014/chartex" xmlns:cx1="http://schemas.microsoft.com/office/drawing/2015/9/8/chartex" xmlns:cx2="http://schemas.microsoft.com/office/drawing/2015/10/21/chartex" xmlns:cx3="http://schemas.microsoft.com/office/drawing/2016/5/9/chartex" xmlns:cx4="http://schemas.microsoft.com/office/drawing/2016/5/10/chartex" xmlns:cx5="http://schemas.microsoft.com/office/drawing/2016/5/11/chartex" xmlns:cx6="http://schemas.microsoft.com/office/drawing/2016/5/12/chartex" xmlns:cx7="http://schemas.microsoft.com/office/drawing/2016/5/13/chartex" xmlns:cx8="http://schemas.microsoft.com/office/drawing/2016/5/14/chartex" xmlns:mc="http://schemas.openxmlformats.org/markup-compatibility/2006" xmlns:aink="http://schemas.microsoft.com/office/drawing/2016/ink" xmlns:am3d="http://schemas.microsoft.com/office/drawing/2017/model3d" xmlns:o="urn:schemas-microsoft-com:office:office" xmlns:oel="http://schemas.microsoft.com/office/2019/extlst" xmlns:r="http://schemas.openxmlformats.org/officeDocument/2006/relationships" xmlns:m="http://schemas.openxmlformats.org/officeDocument/2006/math" xmlns:v="urn:schemas-microsoft-com:vml" xmlns:wp14="http://schemas.microsoft.com/office/word/2010/wordprocessingDrawing" xmlns:wp="http://schemas.openxmlformats.org/drawingml/2006/wordprocessingDrawing" xmlns:w10="urn:schemas-microsoft-com:office:word" xmlns:w="http://schemas.openxmlformats.org/wordprocessingml/2006/main" xmlns:w14="http://schemas.microsoft.com/office/word/2010/wordml" xmlns:w15="http://schemas.microsoft.com/office/word/2012/wordml" xmlns:w16cex="http://schemas.microsoft.com/office/word/2018/wordml/cex" xmlns:w16cid="http://schemas.microsoft.com/office/word/2016/wordml/cid" xmlns:w16="http://schemas.microsoft.com/office/word/2018/wordml" xmlns:w16du="http://schemas.microsoft.com/office/word/2023/wordml/word16du" xmlns:w16sdtdh="http://schemas.microsoft.com/office/word/2020/wordml/sdtdatahash" xmlns:w16se="http://schemas.microsoft.com/office/word/2015/wordml/symex" xmlns:wpg="http://schemas.microsoft.com/office/word/2010/wordprocessingGroup" xmlns:wpi="http://schemas.microsoft.com/office/word/2010/wordprocessingInk" xmlns:wne="http://schemas.microsoft.com/office/word/2006/wordml" xmlns:wps="http://schemas.microsoft.com/office/word/2010/wordprocessingShape" mc:Ignorable="w14 w15 w16se w16cid w16 w16cex w16sdtdh w16du wp14">
   <w:p>
     <w:pPr>
       <w:tabs>
@@ -17135,7 +16982,7 @@
 </file>
 
 <file path=word/header3.xml><?xml version="1.0" encoding="utf-8"?>
-<w:hdr xmlns:wpc="http://schemas.microsoft.com/office/word/2010/wordprocessingCanvas" xmlns:cx="http://schemas.microsoft.com/office/drawing/2014/chartex" xmlns:cx1="http://schemas.microsoft.com/office/drawing/2015/9/8/chartex" xmlns:cx2="http://schemas.microsoft.com/office/drawing/2015/10/21/chartex" xmlns:cx3="http://schemas.microsoft.com/office/drawing/2016/5/9/chartex" xmlns:cx4="http://schemas.microsoft.com/office/drawing/2016/5/10/chartex" xmlns:cx5="http://schemas.microsoft.com/office/drawing/2016/5/11/chartex" xmlns:cx6="http://schemas.microsoft.com/office/drawing/2016/5/12/chartex" xmlns:cx7="http://schemas.microsoft.com/office/drawing/2016/5/13/chartex" xmlns:cx8="http://schemas.microsoft.com/office/drawing/2016/5/14/chartex" xmlns:mc="http://schemas.openxmlformats.org/markup-compatibility/2006" xmlns:aink="http://schemas.microsoft.com/office/drawing/2016/ink" xmlns:am3d="http://schemas.microsoft.com/office/drawing/2017/model3d" xmlns:o="urn:schemas-microsoft-com:office:office" xmlns:oel="http://schemas.microsoft.com/office/2019/extlst" xmlns:r="http://schemas.openxmlformats.org/officeDocument/2006/relationships" xmlns:m="http://schemas.openxmlformats.org/officeDocument/2006/math" xmlns:v="urn:schemas-microsoft-com:vml" xmlns:wp14="http://schemas.microsoft.com/office/word/2010/wordprocessingDrawing" xmlns:wp="http://schemas.openxmlformats.org/drawingml/2006/wordprocessingDrawing" xmlns:w10="urn:schemas-microsoft-com:office:word" xmlns:w="http://schemas.openxmlformats.org/wordprocessingml/2006/main" xmlns:w14="http://schemas.microsoft.com/office/word/2010/wordml" xmlns:w15="http://schemas.microsoft.com/office/word/2012/wordml" xmlns:w16cex="http://schemas.microsoft.com/office/word/2018/wordml/cex" xmlns:w16cid="http://schemas.microsoft.com/office/word/2016/wordml/cid" xmlns:w16="http://schemas.microsoft.com/office/word/2018/wordml" xmlns:w16sdtdh="http://schemas.microsoft.com/office/word/2020/wordml/sdtdatahash" xmlns:w16se="http://schemas.microsoft.com/office/word/2015/wordml/symex" xmlns:wpg="http://schemas.microsoft.com/office/word/2010/wordprocessingGroup" xmlns:wpi="http://schemas.microsoft.com/office/word/2010/wordprocessingInk" xmlns:wne="http://schemas.microsoft.com/office/word/2006/wordml" xmlns:wps="http://schemas.microsoft.com/office/word/2010/wordprocessingShape" mc:Ignorable="w14 w15 w16se w16cid w16 w16cex w16sdtdh wp14">
+<w:hdr xmlns:wpc="http://schemas.microsoft.com/office/word/2010/wordprocessingCanvas" xmlns:cx="http://schemas.microsoft.com/office/drawing/2014/chartex" xmlns:cx1="http://schemas.microsoft.com/office/drawing/2015/9/8/chartex" xmlns:cx2="http://schemas.microsoft.com/office/drawing/2015/10/21/chartex" xmlns:cx3="http://schemas.microsoft.com/office/drawing/2016/5/9/chartex" xmlns:cx4="http://schemas.microsoft.com/office/drawing/2016/5/10/chartex" xmlns:cx5="http://schemas.microsoft.com/office/drawing/2016/5/11/chartex" xmlns:cx6="http://schemas.microsoft.com/office/drawing/2016/5/12/chartex" xmlns:cx7="http://schemas.microsoft.com/office/drawing/2016/5/13/chartex" xmlns:cx8="http://schemas.microsoft.com/office/drawing/2016/5/14/chartex" xmlns:mc="http://schemas.openxmlformats.org/markup-compatibility/2006" xmlns:aink="http://schemas.microsoft.com/office/drawing/2016/ink" xmlns:am3d="http://schemas.microsoft.com/office/drawing/2017/model3d" xmlns:o="urn:schemas-microsoft-com:office:office" xmlns:oel="http://schemas.microsoft.com/office/2019/extlst" xmlns:r="http://schemas.openxmlformats.org/officeDocument/2006/relationships" xmlns:m="http://schemas.openxmlformats.org/officeDocument/2006/math" xmlns:v="urn:schemas-microsoft-com:vml" xmlns:wp14="http://schemas.microsoft.com/office/word/2010/wordprocessingDrawing" xmlns:wp="http://schemas.openxmlformats.org/drawingml/2006/wordprocessingDrawing" xmlns:w10="urn:schemas-microsoft-com:office:word" xmlns:w="http://schemas.openxmlformats.org/wordprocessingml/2006/main" xmlns:w14="http://schemas.microsoft.com/office/word/2010/wordml" xmlns:w15="http://schemas.microsoft.com/office/word/2012/wordml" xmlns:w16cex="http://schemas.microsoft.com/office/word/2018/wordml/cex" xmlns:w16cid="http://schemas.microsoft.com/office/word/2016/wordml/cid" xmlns:w16="http://schemas.microsoft.com/office/word/2018/wordml" xmlns:w16du="http://schemas.microsoft.com/office/word/2023/wordml/word16du" xmlns:w16sdtdh="http://schemas.microsoft.com/office/word/2020/wordml/sdtdatahash" xmlns:w16se="http://schemas.microsoft.com/office/word/2015/wordml/symex" xmlns:wpg="http://schemas.microsoft.com/office/word/2010/wordprocessingGroup" xmlns:wpi="http://schemas.microsoft.com/office/word/2010/wordprocessingInk" xmlns:wne="http://schemas.microsoft.com/office/word/2006/wordml" xmlns:wps="http://schemas.microsoft.com/office/word/2010/wordprocessingShape" mc:Ignorable="w14 w15 w16se w16cid w16 w16cex w16sdtdh w16du wp14">
   <w:p>
     <w:pPr>
       <w:tabs>
@@ -17162,7 +17009,7 @@
 </file>
 
 <file path=word/numbering.xml><?xml version="1.0" encoding="utf-8"?>
-<w:numbering xmlns:wpc="http://schemas.microsoft.com/office/word/2010/wordprocessingCanvas" xmlns:cx="http://schemas.microsoft.com/office/drawing/2014/chartex" xmlns:cx1="http://schemas.microsoft.com/office/drawing/2015/9/8/chartex" xmlns:cx2="http://schemas.microsoft.com/office/drawing/2015/10/21/chartex" xmlns:cx3="http://schemas.microsoft.com/office/drawing/2016/5/9/chartex" xmlns:cx4="http://schemas.microsoft.com/office/drawing/2016/5/10/chartex" xmlns:cx5="http://schemas.microsoft.com/office/drawing/2016/5/11/chartex" xmlns:cx6="http://schemas.microsoft.com/office/drawing/2016/5/12/chartex" xmlns:cx7="http://schemas.microsoft.com/office/drawing/2016/5/13/chartex" xmlns:cx8="http://schemas.microsoft.com/office/drawing/2016/5/14/chartex" xmlns:mc="http://schemas.openxmlformats.org/markup-compatibility/2006" xmlns:aink="http://schemas.microsoft.com/office/drawing/2016/ink" xmlns:am3d="http://schemas.microsoft.com/office/drawing/2017/model3d" xmlns:o="urn:schemas-microsoft-com:office:office" xmlns:oel="http://schemas.microsoft.com/office/2019/extlst" xmlns:r="http://schemas.openxmlformats.org/officeDocument/2006/relationships" xmlns:m="http://schemas.openxmlformats.org/officeDocument/2006/math" xmlns:v="urn:schemas-microsoft-com:vml" xmlns:wp14="http://schemas.microsoft.com/office/word/2010/wordprocessingDrawing" xmlns:wp="http://schemas.openxmlformats.org/drawingml/2006/wordprocessingDrawing" xmlns:w10="urn:schemas-microsoft-com:office:word" xmlns:w="http://schemas.openxmlformats.org/wordprocessingml/2006/main" xmlns:w14="http://schemas.microsoft.com/office/word/2010/wordml" xmlns:w15="http://schemas.microsoft.com/office/word/2012/wordml" xmlns:w16cex="http://schemas.microsoft.com/office/word/2018/wordml/cex" xmlns:w16cid="http://schemas.microsoft.com/office/word/2016/wordml/cid" xmlns:w16="http://schemas.microsoft.com/office/word/2018/wordml" xmlns:w16sdtdh="http://schemas.microsoft.com/office/word/2020/wordml/sdtdatahash" xmlns:w16se="http://schemas.microsoft.com/office/word/2015/wordml/symex" xmlns:wpg="http://schemas.microsoft.com/office/word/2010/wordprocessingGroup" xmlns:wpi="http://schemas.microsoft.com/office/word/2010/wordprocessingInk" xmlns:wne="http://schemas.microsoft.com/office/word/2006/wordml" xmlns:wps="http://schemas.microsoft.com/office/word/2010/wordprocessingShape" mc:Ignorable="w14 w15 w16se w16cid w16 w16cex w16sdtdh wp14">
+<w:numbering xmlns:wpc="http://schemas.microsoft.com/office/word/2010/wordprocessingCanvas" xmlns:cx="http://schemas.microsoft.com/office/drawing/2014/chartex" xmlns:cx1="http://schemas.microsoft.com/office/drawing/2015/9/8/chartex" xmlns:cx2="http://schemas.microsoft.com/office/drawing/2015/10/21/chartex" xmlns:cx3="http://schemas.microsoft.com/office/drawing/2016/5/9/chartex" xmlns:cx4="http://schemas.microsoft.com/office/drawing/2016/5/10/chartex" xmlns:cx5="http://schemas.microsoft.com/office/drawing/2016/5/11/chartex" xmlns:cx6="http://schemas.microsoft.com/office/drawing/2016/5/12/chartex" xmlns:cx7="http://schemas.microsoft.com/office/drawing/2016/5/13/chartex" xmlns:cx8="http://schemas.microsoft.com/office/drawing/2016/5/14/chartex" xmlns:mc="http://schemas.openxmlformats.org/markup-compatibility/2006" xmlns:aink="http://schemas.microsoft.com/office/drawing/2016/ink" xmlns:am3d="http://schemas.microsoft.com/office/drawing/2017/model3d" xmlns:o="urn:schemas-microsoft-com:office:office" xmlns:oel="http://schemas.microsoft.com/office/2019/extlst" xmlns:r="http://schemas.openxmlformats.org/officeDocument/2006/relationships" xmlns:m="http://schemas.openxmlformats.org/officeDocument/2006/math" xmlns:v="urn:schemas-microsoft-com:vml" xmlns:wp14="http://schemas.microsoft.com/office/word/2010/wordprocessingDrawing" xmlns:wp="http://schemas.openxmlformats.org/drawingml/2006/wordprocessingDrawing" xmlns:w10="urn:schemas-microsoft-com:office:word" xmlns:w="http://schemas.openxmlformats.org/wordprocessingml/2006/main" xmlns:w14="http://schemas.microsoft.com/office/word/2010/wordml" xmlns:w15="http://schemas.microsoft.com/office/word/2012/wordml" xmlns:w16cex="http://schemas.microsoft.com/office/word/2018/wordml/cex" xmlns:w16cid="http://schemas.microsoft.com/office/word/2016/wordml/cid" xmlns:w16="http://schemas.microsoft.com/office/word/2018/wordml" xmlns:w16du="http://schemas.microsoft.com/office/word/2023/wordml/word16du" xmlns:w16sdtdh="http://schemas.microsoft.com/office/word/2020/wordml/sdtdatahash" xmlns:w16se="http://schemas.microsoft.com/office/word/2015/wordml/symex" xmlns:wpg="http://schemas.microsoft.com/office/word/2010/wordprocessingGroup" xmlns:wpi="http://schemas.microsoft.com/office/word/2010/wordprocessingInk" xmlns:wne="http://schemas.microsoft.com/office/word/2006/wordml" xmlns:wps="http://schemas.microsoft.com/office/word/2010/wordprocessingShape" mc:Ignorable="w14 w15 w16se w16cid w16 w16cex w16sdtdh w16du wp14">
   <w:abstractNum w:abstractNumId="0" w15:restartNumberingAfterBreak="0">
     <w:nsid w:val="004926D4"/>
     <w:multiLevelType w:val="hybridMultilevel"/>
@@ -18457,7 +18304,7 @@
 </file>
 
 <file path=word/styles.xml><?xml version="1.0" encoding="utf-8"?>
-<w:styles xmlns:mc="http://schemas.openxmlformats.org/markup-compatibility/2006" xmlns:r="http://schemas.openxmlformats.org/officeDocument/2006/relationships" xmlns:w="http://schemas.openxmlformats.org/wordprocessingml/2006/main" xmlns:w14="http://schemas.microsoft.com/office/word/2010/wordml" xmlns:w15="http://schemas.microsoft.com/office/word/2012/wordml" xmlns:w16cex="http://schemas.microsoft.com/office/word/2018/wordml/cex" xmlns:w16cid="http://schemas.microsoft.com/office/word/2016/wordml/cid" xmlns:w16="http://schemas.microsoft.com/office/word/2018/wordml" xmlns:w16sdtdh="http://schemas.microsoft.com/office/word/2020/wordml/sdtdatahash" xmlns:w16se="http://schemas.microsoft.com/office/word/2015/wordml/symex" mc:Ignorable="w14 w15 w16se w16cid w16 w16cex w16sdtdh">
+<w:styles xmlns:mc="http://schemas.openxmlformats.org/markup-compatibility/2006" xmlns:r="http://schemas.openxmlformats.org/officeDocument/2006/relationships" xmlns:w="http://schemas.openxmlformats.org/wordprocessingml/2006/main" xmlns:w14="http://schemas.microsoft.com/office/word/2010/wordml" xmlns:w15="http://schemas.microsoft.com/office/word/2012/wordml" xmlns:w16cex="http://schemas.microsoft.com/office/word/2018/wordml/cex" xmlns:w16cid="http://schemas.microsoft.com/office/word/2016/wordml/cid" xmlns:w16="http://schemas.microsoft.com/office/word/2018/wordml" xmlns:w16du="http://schemas.microsoft.com/office/word/2023/wordml/word16du" xmlns:w16sdtdh="http://schemas.microsoft.com/office/word/2020/wordml/sdtdatahash" xmlns:w16se="http://schemas.microsoft.com/office/word/2015/wordml/symex" mc:Ignorable="w14 w15 w16se w16cid w16 w16cex w16sdtdh w16du">
   <w:docDefaults>
     <w:rPrDefault>
       <w:rPr>

</xml_diff>